<commit_message>
ERD image updated with relationship labors
</commit_message>
<xml_diff>
--- a/mont0371-mend0152-Assignment1.docx
+++ b/mont0371-mend0152-Assignment1.docx
@@ -174,10 +174,10 @@
           <w:noProof/>
         </w:rPr>
         <w:drawing>
-          <wp:inline distT="0" distB="0" distL="0" distR="0" wp14:anchorId="4D3C3149" wp14:editId="3BB9D45F">
-            <wp:extent cx="4016326" cy="4213710"/>
-            <wp:effectExtent l="0" t="0" r="0" b="3175"/>
-            <wp:docPr id="4" name="Picture 4" descr="A picture containing screenshot&#10;&#10;Description automatically generated"/>
+          <wp:inline distT="0" distB="0" distL="0" distR="0" wp14:anchorId="7D10C704" wp14:editId="0746D3E2">
+            <wp:extent cx="4079631" cy="4280126"/>
+            <wp:effectExtent l="0" t="0" r="0" b="0"/>
+            <wp:docPr id="2" name="Picture 2" descr="A picture containing screenshot&#10;&#10;Description automatically generated"/>
             <wp:cNvGraphicFramePr>
               <a:graphicFrameLocks xmlns:a="http://schemas.openxmlformats.org/drawingml/2006/main" noChangeAspect="1"/>
             </wp:cNvGraphicFramePr>
@@ -185,7 +185,7 @@
               <a:graphicData uri="http://schemas.openxmlformats.org/drawingml/2006/picture">
                 <pic:pic xmlns:pic="http://schemas.openxmlformats.org/drawingml/2006/picture">
                   <pic:nvPicPr>
-                    <pic:cNvPr id="4" name="mont0371-mend0152-ERD.png"/>
+                    <pic:cNvPr id="2" name="mont0371-mend0152-ERD.png"/>
                     <pic:cNvPicPr/>
                   </pic:nvPicPr>
                   <pic:blipFill>
@@ -203,7 +203,7 @@
                   <pic:spPr>
                     <a:xfrm>
                       <a:off x="0" y="0"/>
-                      <a:ext cx="4043632" cy="4242358"/>
+                      <a:ext cx="4089212" cy="4290178"/>
                     </a:xfrm>
                     <a:prstGeom prst="rect">
                       <a:avLst/>

</xml_diff>